<commit_message>
update to use type III sums of squares
</commit_message>
<xml_diff>
--- a/resources/week10.docx
+++ b/resources/week10.docx
@@ -1,6 +1,6 @@
 
 <file path=word/document.xml><?xml version="1.0" encoding="utf-8"?>
-<w:document xmlns:wpc="http://schemas.microsoft.com/office/word/2010/wordprocessingCanvas" xmlns:cx="http://schemas.microsoft.com/office/drawing/2014/chartex" xmlns:cx1="http://schemas.microsoft.com/office/drawing/2015/9/8/chartex" xmlns:cx2="http://schemas.microsoft.com/office/drawing/2015/10/21/chartex" xmlns:cx3="http://schemas.microsoft.com/office/drawing/2016/5/9/chartex" xmlns:cx4="http://schemas.microsoft.com/office/drawing/2016/5/10/chartex" xmlns:cx5="http://schemas.microsoft.com/office/drawing/2016/5/11/chartex" xmlns:cx6="http://schemas.microsoft.com/office/drawing/2016/5/12/chartex" xmlns:cx7="http://schemas.microsoft.com/office/drawing/2016/5/13/chartex" xmlns:cx8="http://schemas.microsoft.com/office/drawing/2016/5/14/chartex" xmlns:mc="http://schemas.openxmlformats.org/markup-compatibility/2006" xmlns:aink="http://schemas.microsoft.com/office/drawing/2016/ink" xmlns:am3d="http://schemas.microsoft.com/office/drawing/2017/model3d" xmlns:o="urn:schemas-microsoft-com:office:office" xmlns:oel="http://schemas.microsoft.com/office/2019/extlst" xmlns:r="http://schemas.openxmlformats.org/officeDocument/2006/relationships" xmlns:m="http://schemas.openxmlformats.org/officeDocument/2006/math" xmlns:v="urn:schemas-microsoft-com:vml" xmlns:wp14="http://schemas.microsoft.com/office/word/2010/wordprocessingDrawing" xmlns:wp="http://schemas.openxmlformats.org/drawingml/2006/wordprocessingDrawing" xmlns:w10="urn:schemas-microsoft-com:office:word" xmlns:w="http://schemas.openxmlformats.org/wordprocessingml/2006/main" xmlns:w14="http://schemas.microsoft.com/office/word/2010/wordml" xmlns:w15="http://schemas.microsoft.com/office/word/2012/wordml" xmlns:w16cex="http://schemas.microsoft.com/office/word/2018/wordml/cex" xmlns:w16cid="http://schemas.microsoft.com/office/word/2016/wordml/cid" xmlns:w16="http://schemas.microsoft.com/office/word/2018/wordml" xmlns:w16du="http://schemas.microsoft.com/office/word/2023/wordml/word16du" xmlns:w16sdtdh="http://schemas.microsoft.com/office/word/2020/wordml/sdtdatahash" xmlns:w16se="http://schemas.microsoft.com/office/word/2015/wordml/symex" xmlns:wpg="http://schemas.microsoft.com/office/word/2010/wordprocessingGroup" xmlns:wpi="http://schemas.microsoft.com/office/word/2010/wordprocessingInk" xmlns:wne="http://schemas.microsoft.com/office/word/2006/wordml" xmlns:wps="http://schemas.microsoft.com/office/word/2010/wordprocessingShape" mc:Ignorable="w14 w15 w16se w16cid w16 w16cex w16sdtdh wp14">
+<w:document xmlns:wpc="http://schemas.microsoft.com/office/word/2010/wordprocessingCanvas" xmlns:cx="http://schemas.microsoft.com/office/drawing/2014/chartex" xmlns:cx1="http://schemas.microsoft.com/office/drawing/2015/9/8/chartex" xmlns:cx2="http://schemas.microsoft.com/office/drawing/2015/10/21/chartex" xmlns:cx3="http://schemas.microsoft.com/office/drawing/2016/5/9/chartex" xmlns:cx4="http://schemas.microsoft.com/office/drawing/2016/5/10/chartex" xmlns:cx5="http://schemas.microsoft.com/office/drawing/2016/5/11/chartex" xmlns:cx6="http://schemas.microsoft.com/office/drawing/2016/5/12/chartex" xmlns:cx7="http://schemas.microsoft.com/office/drawing/2016/5/13/chartex" xmlns:cx8="http://schemas.microsoft.com/office/drawing/2016/5/14/chartex" xmlns:mc="http://schemas.openxmlformats.org/markup-compatibility/2006" xmlns:aink="http://schemas.microsoft.com/office/drawing/2016/ink" xmlns:am3d="http://schemas.microsoft.com/office/drawing/2017/model3d" xmlns:o="urn:schemas-microsoft-com:office:office" xmlns:oel="http://schemas.microsoft.com/office/2019/extlst" xmlns:r="http://schemas.openxmlformats.org/officeDocument/2006/relationships" xmlns:m="http://schemas.openxmlformats.org/officeDocument/2006/math" xmlns:v="urn:schemas-microsoft-com:vml" xmlns:wp14="http://schemas.microsoft.com/office/word/2010/wordprocessingDrawing" xmlns:wp="http://schemas.openxmlformats.org/drawingml/2006/wordprocessingDrawing" xmlns:w10="urn:schemas-microsoft-com:office:word" xmlns:w="http://schemas.openxmlformats.org/wordprocessingml/2006/main" xmlns:w14="http://schemas.microsoft.com/office/word/2010/wordml" xmlns:w15="http://schemas.microsoft.com/office/word/2012/wordml" xmlns:w16cex="http://schemas.microsoft.com/office/word/2018/wordml/cex" xmlns:w16cid="http://schemas.microsoft.com/office/word/2016/wordml/cid" xmlns:w16="http://schemas.microsoft.com/office/word/2018/wordml" xmlns:w16sdtdh="http://schemas.microsoft.com/office/word/2020/wordml/sdtdatahash" xmlns:w16se="http://schemas.microsoft.com/office/word/2015/wordml/symex" xmlns:wpg="http://schemas.microsoft.com/office/word/2010/wordprocessingGroup" xmlns:wpi="http://schemas.microsoft.com/office/word/2010/wordprocessingInk" xmlns:wne="http://schemas.microsoft.com/office/word/2006/wordml" xmlns:wps="http://schemas.microsoft.com/office/word/2010/wordprocessingShape" mc:Ignorable="w14 w15 w16se w16cid w16 w16cex w16sdtdh wp14">
   <w:body>
     <w:p/>
     <w:tbl>
@@ -58,14 +58,18 @@
           </w:p>
           <w:p>
             <w:pPr>
-              <w:jc w:val="center"/>
-              <w:rPr>
-                <w:b/>
-                <w:bCs/>
-                <w:sz w:val="28"/>
-                <w:szCs w:val="28"/>
+              <w:rPr>
+                <w:rFonts w:ascii="Courier New" w:hAnsi="Courier New" w:cs="Courier New"/>
+                <w:color w:val="000000" w:themeColor="text1"/>
               </w:rPr>
             </w:pPr>
+            <w:r>
+              <w:rPr>
+                <w:rFonts w:ascii="Courier New" w:hAnsi="Courier New" w:cs="Courier New"/>
+                <w:color w:val="000000" w:themeColor="text1"/>
+              </w:rPr>
+              <w:t xml:space="preserve">library(car) </w:t>
+            </w:r>
           </w:p>
           <w:p>
             <w:pPr>
@@ -79,7 +83,7 @@
                 <w:rFonts w:ascii="Courier New" w:hAnsi="Courier New" w:cs="Courier New"/>
                 <w:color w:val="000000" w:themeColor="text1"/>
               </w:rPr>
-              <w:t>aov</w:t>
+              <w:t>my_model</w:t>
             </w:r>
             <w:proofErr w:type="spellEnd"/>
             <w:r>
@@ -87,8 +91,26 @@
                 <w:rFonts w:ascii="Courier New" w:hAnsi="Courier New" w:cs="Courier New"/>
                 <w:color w:val="000000" w:themeColor="text1"/>
               </w:rPr>
+              <w:t xml:space="preserve"> &lt;- </w:t>
+            </w:r>
+            <w:proofErr w:type="spellStart"/>
+            <w:proofErr w:type="gramStart"/>
+            <w:r>
+              <w:rPr>
+                <w:rFonts w:ascii="Courier New" w:hAnsi="Courier New" w:cs="Courier New"/>
+                <w:color w:val="000000" w:themeColor="text1"/>
+              </w:rPr>
+              <w:t>lm</w:t>
+            </w:r>
+            <w:proofErr w:type="spellEnd"/>
+            <w:r>
+              <w:rPr>
+                <w:rFonts w:ascii="Courier New" w:hAnsi="Courier New" w:cs="Courier New"/>
+                <w:color w:val="000000" w:themeColor="text1"/>
+              </w:rPr>
               <w:t>(</w:t>
             </w:r>
+            <w:proofErr w:type="gramEnd"/>
             <w:r>
               <w:rPr>
                 <w:rFonts w:ascii="Courier New" w:hAnsi="Courier New" w:cs="Courier New"/>
@@ -108,10 +130,18 @@
             <w:r>
               <w:rPr>
                 <w:rFonts w:ascii="Courier New" w:hAnsi="Courier New" w:cs="Courier New"/>
+                <w:b/>
+                <w:bCs/>
                 <w:color w:val="FF0000"/>
               </w:rPr>
-              <w:br/>
-              <w:t xml:space="preserve">    &lt;NAME OF EXPLANATORY VARIABLE 2&gt;</w:t>
+              <w:t xml:space="preserve"> </w:t>
+            </w:r>
+            <w:r>
+              <w:rPr>
+                <w:rFonts w:ascii="Courier New" w:hAnsi="Courier New" w:cs="Courier New"/>
+                <w:color w:val="FF0000"/>
+              </w:rPr>
+              <w:t>&lt;NAME OF EXPLANATORY VARIABLE 2&gt;</w:t>
             </w:r>
             <w:r>
               <w:rPr>
@@ -131,14 +161,7 @@
               <w:rPr>
                 <w:rFonts w:ascii="Courier New" w:hAnsi="Courier New" w:cs="Courier New"/>
               </w:rPr>
-              <w:t xml:space="preserve">) %&gt;% </w:t>
-            </w:r>
-            <w:r>
-              <w:rPr>
-                <w:rFonts w:ascii="Courier New" w:hAnsi="Courier New" w:cs="Courier New"/>
-              </w:rPr>
-              <w:br/>
-              <w:t xml:space="preserve">  broom::tidy()</w:t>
+              <w:t xml:space="preserve">) </w:t>
             </w:r>
           </w:p>
           <w:p>
@@ -147,6 +170,61 @@
                 <w:rFonts w:ascii="Courier New" w:hAnsi="Courier New" w:cs="Courier New"/>
               </w:rPr>
             </w:pPr>
+            <w:proofErr w:type="spellStart"/>
+            <w:proofErr w:type="gramStart"/>
+            <w:r>
+              <w:rPr>
+                <w:rFonts w:ascii="Courier New" w:hAnsi="Courier New" w:cs="Courier New"/>
+              </w:rPr>
+              <w:t>Anova</w:t>
+            </w:r>
+            <w:proofErr w:type="spellEnd"/>
+            <w:r>
+              <w:rPr>
+                <w:rFonts w:ascii="Courier New" w:hAnsi="Courier New" w:cs="Courier New"/>
+              </w:rPr>
+              <w:t>(</w:t>
+            </w:r>
+            <w:proofErr w:type="spellStart"/>
+            <w:proofErr w:type="gramEnd"/>
+            <w:r>
+              <w:rPr>
+                <w:rFonts w:ascii="Courier New" w:hAnsi="Courier New" w:cs="Courier New"/>
+              </w:rPr>
+              <w:t>my_model</w:t>
+            </w:r>
+            <w:proofErr w:type="spellEnd"/>
+            <w:r>
+              <w:rPr>
+                <w:rFonts w:ascii="Courier New" w:hAnsi="Courier New" w:cs="Courier New"/>
+              </w:rPr>
+              <w:t xml:space="preserve">, type = “III”) </w:t>
+            </w:r>
+            <w:r>
+              <w:rPr>
+                <w:rFonts w:ascii="Courier New" w:hAnsi="Courier New" w:cs="Courier New"/>
+              </w:rPr>
+              <w:t xml:space="preserve">%&gt;% </w:t>
+            </w:r>
+            <w:r>
+              <w:rPr>
+                <w:rFonts w:ascii="Courier New" w:hAnsi="Courier New" w:cs="Courier New"/>
+              </w:rPr>
+              <w:br/>
+              <w:t xml:space="preserve">  </w:t>
+            </w:r>
+            <w:r>
+              <w:rPr>
+                <w:rFonts w:ascii="Courier New" w:hAnsi="Courier New" w:cs="Courier New"/>
+              </w:rPr>
+              <w:t>t</w:t>
+            </w:r>
+            <w:r>
+              <w:rPr>
+                <w:rFonts w:ascii="Courier New" w:hAnsi="Courier New" w:cs="Courier New"/>
+              </w:rPr>
+              <w:t>idy()</w:t>
+            </w:r>
           </w:p>
           <w:p>
             <w:r>
@@ -192,7 +270,25 @@
               <w:rPr>
                 <w:rFonts w:ascii="Courier New" w:hAnsi="Courier New" w:cs="Courier New"/>
               </w:rPr>
-              <w:t>aov</w:t>
+              <w:t>A</w:t>
+            </w:r>
+            <w:r>
+              <w:rPr>
+                <w:rFonts w:ascii="Courier New" w:hAnsi="Courier New" w:cs="Courier New"/>
+              </w:rPr>
+              <w:t>n</w:t>
+            </w:r>
+            <w:r>
+              <w:rPr>
+                <w:rFonts w:ascii="Courier New" w:hAnsi="Courier New" w:cs="Courier New"/>
+              </w:rPr>
+              <w:t>ov</w:t>
+            </w:r>
+            <w:r>
+              <w:rPr>
+                <w:rFonts w:ascii="Courier New" w:hAnsi="Courier New" w:cs="Courier New"/>
+              </w:rPr>
+              <w:t>a</w:t>
             </w:r>
             <w:proofErr w:type="spellEnd"/>
             <w:r>
@@ -338,12 +434,11 @@
                 <w:rFonts w:ascii="Courier New" w:hAnsi="Courier New" w:cs="Courier New"/>
               </w:rPr>
               <w:br/>
-              <w:t xml:space="preserve">  broom::tidy()</w:t>
+              <w:t xml:space="preserve">  tidy()</w:t>
             </w:r>
           </w:p>
           <w:p>
             <w:pPr>
-              <w:jc w:val="center"/>
               <w:rPr>
                 <w:b/>
                 <w:bCs/>
@@ -351,6 +446,62 @@
                 <w:szCs w:val="28"/>
               </w:rPr>
             </w:pPr>
+            <w:r>
+              <w:rPr>
+                <w:rFonts w:cstheme="minorHAnsi"/>
+              </w:rPr>
+              <w:t xml:space="preserve">Note: The </w:t>
+            </w:r>
+            <w:r>
+              <w:rPr>
+                <w:rFonts w:ascii="Courier New" w:hAnsi="Courier New" w:cs="Courier New"/>
+              </w:rPr>
+              <w:t>tidy()</w:t>
+            </w:r>
+            <w:r>
+              <w:rPr>
+                <w:rFonts w:cstheme="minorHAnsi"/>
+              </w:rPr>
+              <w:t xml:space="preserve"> function is used to get a tidy</w:t>
+            </w:r>
+            <w:r>
+              <w:rPr>
+                <w:rFonts w:cstheme="minorHAnsi"/>
+              </w:rPr>
+              <w:t xml:space="preserve"> </w:t>
+            </w:r>
+            <w:r>
+              <w:rPr>
+                <w:rFonts w:cstheme="minorHAnsi"/>
+              </w:rPr>
+              <w:t xml:space="preserve">table from the </w:t>
+            </w:r>
+            <w:proofErr w:type="spellStart"/>
+            <w:r>
+              <w:rPr>
+                <w:rFonts w:ascii="Courier New" w:hAnsi="Courier New" w:cs="Courier New"/>
+              </w:rPr>
+              <w:t>a</w:t>
+            </w:r>
+            <w:r>
+              <w:rPr>
+                <w:rFonts w:ascii="Courier New" w:hAnsi="Courier New" w:cs="Courier New"/>
+              </w:rPr>
+              <w:t>ov</w:t>
+            </w:r>
+            <w:proofErr w:type="spellEnd"/>
+            <w:r>
+              <w:rPr>
+                <w:rFonts w:ascii="Courier New" w:hAnsi="Courier New" w:cs="Courier New"/>
+              </w:rPr>
+              <w:t>()</w:t>
+            </w:r>
+            <w:r>
+              <w:rPr>
+                <w:rFonts w:cstheme="minorHAnsi"/>
+              </w:rPr>
+              <w:t xml:space="preserve"> output!</w:t>
+            </w:r>
           </w:p>
         </w:tc>
       </w:tr>

</xml_diff>

<commit_message>
fix typos for aov() function in week 9, delete code on model conditions
</commit_message>
<xml_diff>
--- a/resources/week10.docx
+++ b/resources/week10.docx
@@ -123,7 +123,7 @@
                 <w:rFonts w:ascii="Courier New" w:hAnsi="Courier New" w:cs="Courier New"/>
                 <w:b/>
                 <w:bCs/>
-                <w:color w:val="FF0000"/>
+                <w:color w:val="000000" w:themeColor="text1"/>
               </w:rPr>
               <w:t>+</w:t>
             </w:r>
@@ -171,7 +171,6 @@
               </w:rPr>
             </w:pPr>
             <w:proofErr w:type="spellStart"/>
-            <w:proofErr w:type="gramStart"/>
             <w:r>
               <w:rPr>
                 <w:rFonts w:ascii="Courier New" w:hAnsi="Courier New" w:cs="Courier New"/>
@@ -186,7 +185,6 @@
               <w:t>(</w:t>
             </w:r>
             <w:proofErr w:type="spellStart"/>
-            <w:proofErr w:type="gramEnd"/>
             <w:r>
               <w:rPr>
                 <w:rFonts w:ascii="Courier New" w:hAnsi="Courier New" w:cs="Courier New"/>
@@ -198,32 +196,14 @@
               <w:rPr>
                 <w:rFonts w:ascii="Courier New" w:hAnsi="Courier New" w:cs="Courier New"/>
               </w:rPr>
-              <w:t xml:space="preserve">, type = “III”) </w:t>
-            </w:r>
-            <w:r>
-              <w:rPr>
-                <w:rFonts w:ascii="Courier New" w:hAnsi="Courier New" w:cs="Courier New"/>
-              </w:rPr>
-              <w:t xml:space="preserve">%&gt;% </w:t>
+              <w:t xml:space="preserve">, type = “III”) %&gt;% </w:t>
             </w:r>
             <w:r>
               <w:rPr>
                 <w:rFonts w:ascii="Courier New" w:hAnsi="Courier New" w:cs="Courier New"/>
               </w:rPr>
               <w:br/>
-              <w:t xml:space="preserve">  </w:t>
-            </w:r>
-            <w:r>
-              <w:rPr>
-                <w:rFonts w:ascii="Courier New" w:hAnsi="Courier New" w:cs="Courier New"/>
-              </w:rPr>
-              <w:t>t</w:t>
-            </w:r>
-            <w:r>
-              <w:rPr>
-                <w:rFonts w:ascii="Courier New" w:hAnsi="Courier New" w:cs="Courier New"/>
-              </w:rPr>
-              <w:t>idy()</w:t>
+              <w:t xml:space="preserve">  tidy()</w:t>
             </w:r>
           </w:p>
           <w:p>
@@ -397,7 +377,7 @@
                 <w:rFonts w:ascii="Courier New" w:hAnsi="Courier New" w:cs="Courier New"/>
                 <w:b/>
                 <w:bCs/>
-                <w:color w:val="FF0000"/>
+                <w:color w:val="000000" w:themeColor="text1"/>
               </w:rPr>
               <w:t>*</w:t>
             </w:r>

</xml_diff>